<commit_message>
feature/moviehub: rebase with develop and change structure of project
</commit_message>
<xml_diff>
--- a/Document/MovieHub.docx
+++ b/Document/MovieHub.docx
@@ -95,33 +95,12 @@
           <w:rFonts w:ascii="Times New Roman" w:eastAsia="Times New Roman" w:hAnsi="Times New Roman" w:cs="Times New Roman"/>
           <w:spacing w:val="0"/>
           <w:kern w:val="0"/>
-          <w:sz w:val="52"/>
-          <w:szCs w:val="52"/>
+          <w:sz w:val="48"/>
+          <w:szCs w:val="48"/>
           <w14:ligatures w14:val="none"/>
         </w:rPr>
       </w:pPr>
       <w:r>
-        <w:rPr>
-          <w:rFonts w:ascii="Times New Roman" w:eastAsia="Times New Roman" w:hAnsi="Times New Roman" w:cs="Times New Roman"/>
-          <w:spacing w:val="0"/>
-          <w:kern w:val="0"/>
-          <w:sz w:val="52"/>
-          <w:szCs w:val="52"/>
-          <w14:ligatures w14:val="none"/>
-        </w:rPr>
-        <w:t>Progetto “”</w:t>
-      </w:r>
-    </w:p>
-    <w:p>
-      <w:pPr>
-        <w:pStyle w:val="Titolo"/>
-        <w:widowControl w:val="0"/>
-        <w:autoSpaceDE w:val="0"/>
-        <w:autoSpaceDN w:val="0"/>
-        <w:spacing w:before="84" w:after="0"/>
-        <w:ind w:left="1923" w:right="1925"/>
-        <w:contextualSpacing w:val="0"/>
-        <w:jc w:val="center"/>
         <w:rPr>
           <w:rFonts w:ascii="Times New Roman" w:eastAsia="Times New Roman" w:hAnsi="Times New Roman" w:cs="Times New Roman"/>
           <w:spacing w:val="0"/>
@@ -130,7 +109,9 @@
           <w:szCs w:val="48"/>
           <w14:ligatures w14:val="none"/>
         </w:rPr>
-      </w:pPr>
+        <w:t xml:space="preserve">Gruppo </w:t>
+      </w:r>
+      <w:proofErr w:type="spellStart"/>
       <w:r>
         <w:rPr>
           <w:rFonts w:ascii="Times New Roman" w:eastAsia="Times New Roman" w:hAnsi="Times New Roman" w:cs="Times New Roman"/>
@@ -140,8 +121,9 @@
           <w:szCs w:val="48"/>
           <w14:ligatures w14:val="none"/>
         </w:rPr>
-        <w:t>Gruppo MovieHub</w:t>
-      </w:r>
+        <w:t>MovieHub</w:t>
+      </w:r>
+      <w:proofErr w:type="spellEnd"/>
     </w:p>
     <w:p>
       <w:pPr>
@@ -179,8 +161,9 @@
           <w:szCs w:val="40"/>
           <w14:ligatures w14:val="none"/>
         </w:rPr>
-        <w:t>Navarra Antonio</w:t>
-      </w:r>
+        <w:t xml:space="preserve">Navarra </w:t>
+      </w:r>
+      <w:proofErr w:type="gramStart"/>
       <w:r>
         <w:rPr>
           <w:rFonts w:ascii="Times New Roman" w:eastAsia="Times New Roman" w:hAnsi="Times New Roman" w:cs="Times New Roman"/>
@@ -191,7 +174,7 @@
           <w:szCs w:val="40"/>
           <w14:ligatures w14:val="none"/>
         </w:rPr>
-        <w:t xml:space="preserve">  </w:t>
+        <w:t>Antonio</w:t>
       </w:r>
       <w:r>
         <w:rPr>
@@ -203,8 +186,21 @@
           <w:szCs w:val="40"/>
           <w14:ligatures w14:val="none"/>
         </w:rPr>
+        <w:t xml:space="preserve">  </w:t>
+      </w:r>
+      <w:r>
+        <w:rPr>
+          <w:rFonts w:ascii="Times New Roman" w:eastAsia="Times New Roman" w:hAnsi="Times New Roman" w:cs="Times New Roman"/>
+          <w:i/>
+          <w:iCs/>
+          <w:kern w:val="0"/>
+          <w:sz w:val="40"/>
+          <w:szCs w:val="40"/>
+          <w14:ligatures w14:val="none"/>
+        </w:rPr>
         <w:tab/>
       </w:r>
+      <w:proofErr w:type="gramEnd"/>
       <w:r>
         <w:rPr>
           <w:rFonts w:ascii="Times New Roman" w:eastAsia="Times New Roman" w:hAnsi="Times New Roman" w:cs="Times New Roman"/>
@@ -702,7 +698,19 @@
         <w:rPr>
           <w:lang w:eastAsia="it-IT"/>
         </w:rPr>
-        <w:t>In questo progetto verrà gestita tramite un Client in Java, utilizzando come IDE Android Studio e, un Server in C, un’applicazione che ci permetterà l</w:t>
+        <w:t>In questo progetto verrà gestita tramite un Client in Jav</w:t>
+      </w:r>
+      <w:r>
+        <w:rPr>
+          <w:lang w:eastAsia="it-IT"/>
+        </w:rPr>
+        <w:t>a e</w:t>
+      </w:r>
+      <w:r>
+        <w:rPr>
+          <w:lang w:eastAsia="it-IT"/>
+        </w:rPr>
+        <w:t xml:space="preserve"> un Server in C, un’applicazione che ci permetterà l</w:t>
       </w:r>
       <w:r>
         <w:rPr>
@@ -881,7 +889,49 @@
         <w:rPr>
           <w:lang w:eastAsia="it-IT"/>
         </w:rPr>
-        <w:t>Raccomandati: un elenco dei 10 drink consigliati da DrinkHub;</w:t>
+        <w:t>Consigliati da The Movie Database (TMDB)</w:t>
+      </w:r>
+      <w:r>
+        <w:rPr>
+          <w:lang w:eastAsia="it-IT"/>
+        </w:rPr>
+        <w:t xml:space="preserve">: un elenco </w:t>
+      </w:r>
+      <w:r>
+        <w:rPr>
+          <w:lang w:eastAsia="it-IT"/>
+        </w:rPr>
+        <w:t>di film e serie tv</w:t>
+      </w:r>
+      <w:r>
+        <w:rPr>
+          <w:lang w:eastAsia="it-IT"/>
+        </w:rPr>
+        <w:t xml:space="preserve"> </w:t>
+      </w:r>
+      <w:r>
+        <w:rPr>
+          <w:lang w:eastAsia="it-IT"/>
+        </w:rPr>
+        <w:t>c</w:t>
+      </w:r>
+      <w:r>
+        <w:rPr>
+          <w:lang w:eastAsia="it-IT"/>
+        </w:rPr>
+        <w:t xml:space="preserve">onsigliati da </w:t>
+      </w:r>
+      <w:r>
+        <w:rPr>
+          <w:lang w:eastAsia="it-IT"/>
+        </w:rPr>
+        <w:t>TMDB</w:t>
+      </w:r>
+      <w:r>
+        <w:rPr>
+          <w:lang w:eastAsia="it-IT"/>
+        </w:rPr>
+        <w:t>;</w:t>
       </w:r>
     </w:p>
     <w:p>
@@ -899,20 +949,88 @@
         <w:rPr>
           <w:lang w:eastAsia="it-IT"/>
         </w:rPr>
-        <w:t>Preferiti: un elenco di 10 drink scelti sulla base dello storico vendite;</w:t>
-      </w:r>
-    </w:p>
-    <w:p>
-      <w:pPr>
-        <w:rPr>
-          <w:lang w:eastAsia="it-IT"/>
-        </w:rPr>
-      </w:pPr>
-      <w:r>
-        <w:rPr>
-          <w:lang w:eastAsia="it-IT"/>
-        </w:rPr>
-        <w:t>Le informazioni relative ai prodotti e agli utenti sono conservate in un database SQL, per la precisione PostgreSQL.</w:t>
+        <w:t>Prossime uscite</w:t>
+      </w:r>
+      <w:r>
+        <w:rPr>
+          <w:lang w:eastAsia="it-IT"/>
+        </w:rPr>
+        <w:t>: un elenco di</w:t>
+      </w:r>
+      <w:r>
+        <w:rPr>
+          <w:lang w:eastAsia="it-IT"/>
+        </w:rPr>
+        <w:t xml:space="preserve"> prossime uscite di film, nelle sale cinematografiche, e serie tv sulle diverse piattaforme</w:t>
+      </w:r>
+      <w:r>
+        <w:rPr>
+          <w:lang w:eastAsia="it-IT"/>
+        </w:rPr>
+        <w:t>;</w:t>
+      </w:r>
+    </w:p>
+    <w:p>
+      <w:pPr>
+        <w:rPr>
+          <w:lang w:eastAsia="it-IT"/>
+        </w:rPr>
+      </w:pPr>
+      <w:r>
+        <w:rPr>
+          <w:lang w:eastAsia="it-IT"/>
+        </w:rPr>
+        <w:t>Le informazioni relative a</w:t>
+      </w:r>
+      <w:r>
+        <w:rPr>
+          <w:lang w:eastAsia="it-IT"/>
+        </w:rPr>
+        <w:t>i film sono tutte conservate all’interno del database online TMDB, invec</w:t>
+      </w:r>
+      <w:r>
+        <w:rPr>
+          <w:lang w:eastAsia="it-IT"/>
+        </w:rPr>
+        <w:t xml:space="preserve">e </w:t>
+      </w:r>
+      <w:r>
+        <w:rPr>
+          <w:lang w:eastAsia="it-IT"/>
+        </w:rPr>
+        <w:t>per gli utenti, sono</w:t>
+      </w:r>
+      <w:r>
+        <w:rPr>
+          <w:lang w:eastAsia="it-IT"/>
+        </w:rPr>
+        <w:t xml:space="preserve"> conservate in un database</w:t>
+      </w:r>
+      <w:r>
+        <w:rPr>
+          <w:lang w:eastAsia="it-IT"/>
+        </w:rPr>
+        <w:t xml:space="preserve"> locale</w:t>
+      </w:r>
+      <w:r>
+        <w:rPr>
+          <w:lang w:eastAsia="it-IT"/>
+        </w:rPr>
+        <w:t xml:space="preserve">, per la precisione </w:t>
+      </w:r>
+      <w:proofErr w:type="spellStart"/>
+      <w:r>
+        <w:rPr>
+          <w:lang w:eastAsia="it-IT"/>
+        </w:rPr>
+        <w:t>PostgreSQL</w:t>
+      </w:r>
+      <w:proofErr w:type="spellEnd"/>
+      <w:r>
+        <w:rPr>
+          <w:lang w:eastAsia="it-IT"/>
+        </w:rPr>
+        <w:t>.</w:t>
       </w:r>
     </w:p>
     <w:p>
@@ -989,6 +1107,7 @@
           <w:lang w:eastAsia="it-IT"/>
         </w:rPr>
       </w:pPr>
+      <w:proofErr w:type="spellStart"/>
       <w:r>
         <w:rPr>
           <w:lang w:eastAsia="it-IT"/>
@@ -999,7 +1118,38 @@
         <w:rPr>
           <w:lang w:eastAsia="it-IT"/>
         </w:rPr>
-        <w:t xml:space="preserve">Hub è un’applicazione che semplifica la gestione e la vendita delle bevande all’interno di un bar. L’applicazione è composta da tre parti principali e fondamentali: il server, il database e il client Android. Di seguito è riportata la struttura nel dettaglio. </w:t>
+        <w:t>Hub</w:t>
+      </w:r>
+      <w:proofErr w:type="spellEnd"/>
+      <w:r>
+        <w:rPr>
+          <w:lang w:eastAsia="it-IT"/>
+        </w:rPr>
+        <w:t xml:space="preserve"> è un’applicazione che </w:t>
+      </w:r>
+      <w:r>
+        <w:rPr>
+          <w:lang w:eastAsia="it-IT"/>
+        </w:rPr>
+        <w:t>ti permetterà di scegliere tra tutti i film usciti al cinema e non solo</w:t>
+      </w:r>
+      <w:r>
+        <w:rPr>
+          <w:lang w:eastAsia="it-IT"/>
+        </w:rPr>
+        <w:t>. L’applicazione è composta da tre parti principali e fondamentali: il server, il database</w:t>
+      </w:r>
+      <w:r>
+        <w:rPr>
+          <w:lang w:eastAsia="it-IT"/>
+        </w:rPr>
+        <w:t xml:space="preserve"> (locale e online)</w:t>
+      </w:r>
+      <w:r>
+        <w:rPr>
+          <w:lang w:eastAsia="it-IT"/>
+        </w:rPr>
+        <w:t xml:space="preserve"> e il client Android. Di seguito è riportata la struttura nel dettaglio. </w:t>
       </w:r>
     </w:p>
     <w:p>
@@ -1109,8 +1259,16 @@
         <w:rPr>
           <w:lang w:eastAsia="it-IT"/>
         </w:rPr>
-        <w:t>Database Management System: PostgreSQL</w:t>
-      </w:r>
+        <w:t xml:space="preserve">Database Management System: </w:t>
+      </w:r>
+      <w:proofErr w:type="spellStart"/>
+      <w:r>
+        <w:rPr>
+          <w:lang w:eastAsia="it-IT"/>
+        </w:rPr>
+        <w:t>PostgreSQL</w:t>
+      </w:r>
+      <w:proofErr w:type="spellEnd"/>
     </w:p>
     <w:p>
       <w:pPr>
@@ -1195,7 +1353,7 @@
         <w:rPr>
           <w:lang w:eastAsia="it-IT"/>
         </w:rPr>
-        <w:t xml:space="preserve"> Server</w:t>
+        <w:t>Server</w:t>
       </w:r>
     </w:p>
     <w:p>
@@ -1233,13 +1391,37 @@
         <w:rPr>
           <w:lang w:eastAsia="it-IT"/>
         </w:rPr>
-        <w:t xml:space="preserve">Si occupa di ricevere richieste da parte del client, elaborarle e inviare le risposte appropriate. Ad esempio, quando un utente vuole </w:t>
-      </w:r>
-      <w:r>
-        <w:rPr>
-          <w:lang w:eastAsia="it-IT"/>
-        </w:rPr>
-        <w:t>registrarsi il server carica i dati nel database invece quando vuole effettuare il login</w:t>
+        <w:t xml:space="preserve">Si occupa di ricevere richieste da parte del client, elaborarle e inviare le </w:t>
+      </w:r>
+      <w:r>
+        <w:rPr>
+          <w:lang w:eastAsia="it-IT"/>
+        </w:rPr>
+        <w:t xml:space="preserve">corrispettive </w:t>
+      </w:r>
+      <w:r>
+        <w:rPr>
+          <w:lang w:eastAsia="it-IT"/>
+        </w:rPr>
+        <w:t xml:space="preserve">risposte appropriate. Ad esempio, quando un utente vuole </w:t>
+      </w:r>
+      <w:r>
+        <w:rPr>
+          <w:lang w:eastAsia="it-IT"/>
+        </w:rPr>
+        <w:t xml:space="preserve">registrarsi il server carica i dati nel database </w:t>
+      </w:r>
+      <w:r>
+        <w:rPr>
+          <w:lang w:eastAsia="it-IT"/>
+        </w:rPr>
+        <w:t xml:space="preserve">locale </w:t>
+      </w:r>
+      <w:r>
+        <w:rPr>
+          <w:lang w:eastAsia="it-IT"/>
+        </w:rPr>
+        <w:t>invece quando vuole effettuare il login</w:t>
       </w:r>
       <w:r>
         <w:rPr>
@@ -1257,7 +1439,19 @@
         <w:rPr>
           <w:lang w:eastAsia="it-IT"/>
         </w:rPr>
-        <w:t xml:space="preserve"> database.</w:t>
+        <w:t xml:space="preserve"> database</w:t>
+      </w:r>
+      <w:r>
+        <w:rPr>
+          <w:lang w:eastAsia="it-IT"/>
+        </w:rPr>
+        <w:t xml:space="preserve"> online</w:t>
+      </w:r>
+      <w:r>
+        <w:rPr>
+          <w:lang w:eastAsia="it-IT"/>
+        </w:rPr>
+        <w:t>.</w:t>
       </w:r>
     </w:p>
     <w:p>
@@ -1277,12 +1471,19 @@
       <w:pPr>
         <w:jc w:val="center"/>
         <w:rPr>
+          <w:rFonts w:ascii="Calibri" w:hAnsi="Calibri" w:cs="Calibri"/>
+          <w:i/>
+          <w:iCs/>
+          <w:color w:val="0F4761" w:themeColor="accent1" w:themeShade="BF"/>
+          <w:sz w:val="18"/>
+          <w:szCs w:val="18"/>
           <w:lang w:eastAsia="it-IT"/>
         </w:rPr>
       </w:pPr>
       <w:r>
         <w:rPr>
           <w:noProof/>
+          <w:color w:val="0F4761" w:themeColor="accent1" w:themeShade="BF"/>
           <w:lang w:eastAsia="it-IT"/>
         </w:rPr>
         <w:drawing>
@@ -1334,18 +1535,69 @@
           </wp:inline>
         </w:drawing>
       </w:r>
-    </w:p>
-    <w:p>
-      <w:pPr>
-        <w:rPr>
-          <w:lang w:eastAsia="it-IT"/>
-        </w:rPr>
-      </w:pPr>
-      <w:r>
-        <w:rPr>
-          <w:lang w:eastAsia="it-IT"/>
-        </w:rPr>
-        <w:t xml:space="preserve">Nella funzione main, dopo aver correttamente inizializzato il server, vengono effettuate le seguenti operazioni: </w:t>
+      <w:r>
+        <w:rPr>
+          <w:rFonts w:ascii="Calibri" w:hAnsi="Calibri" w:cs="Calibri"/>
+          <w:color w:val="0F4761" w:themeColor="accent1" w:themeShade="BF"/>
+          <w:sz w:val="18"/>
+          <w:szCs w:val="18"/>
+          <w:lang w:eastAsia="it-IT"/>
+        </w:rPr>
+        <w:br/>
+      </w:r>
+      <w:r>
+        <w:rPr>
+          <w:rFonts w:ascii="Calibri" w:hAnsi="Calibri" w:cs="Calibri"/>
+          <w:i/>
+          <w:iCs/>
+          <w:color w:val="0F4761" w:themeColor="accent1" w:themeShade="BF"/>
+          <w:sz w:val="18"/>
+          <w:szCs w:val="18"/>
+          <w:lang w:eastAsia="it-IT"/>
+        </w:rPr>
+        <w:t xml:space="preserve">Figura 1: </w:t>
+      </w:r>
+      <w:r>
+        <w:rPr>
+          <w:rFonts w:ascii="Calibri" w:hAnsi="Calibri" w:cs="Calibri"/>
+          <w:b/>
+          <w:bCs/>
+          <w:i/>
+          <w:iCs/>
+          <w:color w:val="0F4761" w:themeColor="accent1" w:themeShade="BF"/>
+          <w:sz w:val="18"/>
+          <w:szCs w:val="18"/>
+          <w:lang w:eastAsia="it-IT"/>
+        </w:rPr>
+        <w:t>Codice relativo al setup del server</w:t>
+      </w:r>
+    </w:p>
+    <w:p>
+      <w:pPr>
+        <w:rPr>
+          <w:lang w:eastAsia="it-IT"/>
+        </w:rPr>
+      </w:pPr>
+      <w:r>
+        <w:rPr>
+          <w:lang w:eastAsia="it-IT"/>
+        </w:rPr>
+        <w:lastRenderedPageBreak/>
+        <w:t xml:space="preserve">Nella funzione </w:t>
+      </w:r>
+      <w:proofErr w:type="spellStart"/>
+      <w:r>
+        <w:rPr>
+          <w:lang w:eastAsia="it-IT"/>
+        </w:rPr>
+        <w:t>main</w:t>
+      </w:r>
+      <w:proofErr w:type="spellEnd"/>
+      <w:r>
+        <w:rPr>
+          <w:lang w:eastAsia="it-IT"/>
+        </w:rPr>
+        <w:t xml:space="preserve">, dopo aver correttamente inizializzato il server, vengono effettuate le seguenti operazioni: </w:t>
       </w:r>
     </w:p>
     <w:p>
@@ -1363,16 +1615,35 @@
         <w:rPr>
           <w:lang w:eastAsia="it-IT"/>
         </w:rPr>
-        <w:lastRenderedPageBreak/>
         <w:t xml:space="preserve">Il server entra in modalità di ascolto utilizzando </w:t>
       </w:r>
+      <w:proofErr w:type="spellStart"/>
+      <w:proofErr w:type="gramStart"/>
       <w:r>
         <w:rPr>
           <w:b/>
           <w:bCs/>
           <w:lang w:eastAsia="it-IT"/>
         </w:rPr>
-        <w:t>listen()</w:t>
+        <w:t>listen</w:t>
+      </w:r>
+      <w:proofErr w:type="spellEnd"/>
+      <w:r>
+        <w:rPr>
+          <w:b/>
+          <w:bCs/>
+          <w:lang w:eastAsia="it-IT"/>
+        </w:rPr>
+        <w:t>(</w:t>
+      </w:r>
+      <w:proofErr w:type="gramEnd"/>
+      <w:r>
+        <w:rPr>
+          <w:b/>
+          <w:bCs/>
+          <w:lang w:eastAsia="it-IT"/>
+        </w:rPr>
+        <w:t>)</w:t>
       </w:r>
       <w:r>
         <w:rPr>
@@ -1408,8 +1679,23 @@
         <w:rPr>
           <w:lang w:eastAsia="it-IT"/>
         </w:rPr>
-        <w:t xml:space="preserve"> e crea nuovi thread </w:t>
-      </w:r>
+        <w:t xml:space="preserve"> e crea nuovi </w:t>
+      </w:r>
+      <w:proofErr w:type="spellStart"/>
+      <w:r>
+        <w:rPr>
+          <w:lang w:eastAsia="it-IT"/>
+        </w:rPr>
+        <w:t>thread</w:t>
+      </w:r>
+      <w:proofErr w:type="spellEnd"/>
+      <w:r>
+        <w:rPr>
+          <w:lang w:eastAsia="it-IT"/>
+        </w:rPr>
+        <w:t xml:space="preserve"> </w:t>
+      </w:r>
+      <w:proofErr w:type="spellStart"/>
       <w:r>
         <w:rPr>
           <w:b/>
@@ -1418,11 +1704,26 @@
         </w:rPr>
         <w:t>handleConnection</w:t>
       </w:r>
-      <w:r>
-        <w:rPr>
-          <w:lang w:eastAsia="it-IT"/>
-        </w:rPr>
-        <w:t>, per gestire ciascuna connessione in thread separati.</w:t>
+      <w:proofErr w:type="spellEnd"/>
+      <w:r>
+        <w:rPr>
+          <w:lang w:eastAsia="it-IT"/>
+        </w:rPr>
+        <w:t xml:space="preserve">, per gestire ciascuna connessione in </w:t>
+      </w:r>
+      <w:proofErr w:type="spellStart"/>
+      <w:r>
+        <w:rPr>
+          <w:lang w:eastAsia="it-IT"/>
+        </w:rPr>
+        <w:t>thread</w:t>
+      </w:r>
+      <w:proofErr w:type="spellEnd"/>
+      <w:r>
+        <w:rPr>
+          <w:lang w:eastAsia="it-IT"/>
+        </w:rPr>
+        <w:t xml:space="preserve"> separati.</w:t>
       </w:r>
     </w:p>
     <w:p>
@@ -1440,7 +1741,35 @@
         <w:rPr>
           <w:lang w:eastAsia="it-IT"/>
         </w:rPr>
-        <w:t>Il thread principale del server attende continuamente nuove connessioni e avvia thread separati per gestirle.</w:t>
+        <w:t xml:space="preserve">Il </w:t>
+      </w:r>
+      <w:proofErr w:type="spellStart"/>
+      <w:r>
+        <w:rPr>
+          <w:lang w:eastAsia="it-IT"/>
+        </w:rPr>
+        <w:t>thread</w:t>
+      </w:r>
+      <w:proofErr w:type="spellEnd"/>
+      <w:r>
+        <w:rPr>
+          <w:lang w:eastAsia="it-IT"/>
+        </w:rPr>
+        <w:t xml:space="preserve"> principale del server attende continuamente nuove connessioni e avvia </w:t>
+      </w:r>
+      <w:proofErr w:type="spellStart"/>
+      <w:r>
+        <w:rPr>
+          <w:lang w:eastAsia="it-IT"/>
+        </w:rPr>
+        <w:t>thread</w:t>
+      </w:r>
+      <w:proofErr w:type="spellEnd"/>
+      <w:r>
+        <w:rPr>
+          <w:lang w:eastAsia="it-IT"/>
+        </w:rPr>
+        <w:t xml:space="preserve"> separati per gestirle.</w:t>
       </w:r>
     </w:p>
     <w:p>
@@ -1466,67 +1795,53 @@
         </w:rPr>
         <w:t xml:space="preserve"> in modo pulito utilizzando </w:t>
       </w:r>
+      <w:proofErr w:type="gramStart"/>
       <w:r>
         <w:rPr>
           <w:b/>
           <w:bCs/>
           <w:lang w:eastAsia="it-IT"/>
         </w:rPr>
-        <w:t>close()</w:t>
-      </w:r>
-      <w:r>
-        <w:rPr>
-          <w:lang w:eastAsia="it-IT"/>
-        </w:rPr>
-        <w:t xml:space="preserve"> quando è necessario terminare l’esecuzione.</w:t>
-      </w:r>
-    </w:p>
-    <w:p>
-      <w:pPr>
-        <w:rPr>
-          <w:lang w:eastAsia="it-IT"/>
-        </w:rPr>
-      </w:pPr>
-      <w:r>
-        <w:rPr>
-          <w:lang w:eastAsia="it-IT"/>
-        </w:rPr>
-        <w:t xml:space="preserve">La funzione </w:t>
-      </w:r>
+        <w:t>close(</w:t>
+      </w:r>
+      <w:proofErr w:type="gramEnd"/>
       <w:r>
         <w:rPr>
           <w:b/>
           <w:bCs/>
           <w:lang w:eastAsia="it-IT"/>
         </w:rPr>
-        <w:t>handleConnection</w:t>
-      </w:r>
-      <w:r>
-        <w:rPr>
-          <w:lang w:eastAsia="it-IT"/>
-        </w:rPr>
-        <w:t xml:space="preserve"> è il thread che gestisce ogni connessione client. All’interno di questa funzione, vengono effettuate le operazioni di comunicazione con il client, come ad esempio la registrazione e il login dell’utente, e il database PostgreSQL. Questo thread è responsabile dell’elaborazione delle richieste del client e dell’invio delle risposte appropriate.</w:t>
+        <w:t>)</w:t>
+      </w:r>
+      <w:r>
+        <w:rPr>
+          <w:lang w:eastAsia="it-IT"/>
+        </w:rPr>
+        <w:t xml:space="preserve"> quando è necessario terminare l’esecuzione.</w:t>
       </w:r>
     </w:p>
     <w:p>
       <w:pPr>
         <w:jc w:val="center"/>
         <w:rPr>
-          <w:u w:val="single"/>
-          <w:lang w:eastAsia="it-IT"/>
-        </w:rPr>
-      </w:pPr>
-      <w:r>
-        <w:rPr>
-          <w:noProof/>
-          <w:u w:val="single"/>
+          <w:rFonts w:ascii="Calibri" w:hAnsi="Calibri" w:cs="Calibri"/>
+          <w:i/>
+          <w:iCs/>
+          <w:color w:val="0F4761" w:themeColor="accent1" w:themeShade="BF"/>
+          <w:sz w:val="18"/>
+          <w:szCs w:val="18"/>
+          <w:lang w:eastAsia="it-IT"/>
+        </w:rPr>
+      </w:pPr>
+      <w:r>
+        <w:rPr>
           <w:lang w:eastAsia="it-IT"/>
         </w:rPr>
         <w:drawing>
-          <wp:inline distT="0" distB="0" distL="0" distR="0" wp14:anchorId="6A065590" wp14:editId="100D6E8D">
-            <wp:extent cx="5425910" cy="6340389"/>
-            <wp:effectExtent l="0" t="0" r="3810" b="3810"/>
-            <wp:docPr id="210088969" name="Immagine 1" descr="Immagine che contiene testo, schermata&#10;&#10;Descrizione generata automaticamente"/>
+          <wp:inline distT="0" distB="0" distL="0" distR="0" wp14:anchorId="4267D344" wp14:editId="12924CFA">
+            <wp:extent cx="6120130" cy="5163820"/>
+            <wp:effectExtent l="0" t="0" r="0" b="0"/>
+            <wp:docPr id="1014242085" name="Immagine 1"/>
             <wp:cNvGraphicFramePr>
               <a:graphicFrameLocks xmlns:a="http://schemas.openxmlformats.org/drawingml/2006/main" noChangeAspect="1"/>
             </wp:cNvGraphicFramePr>
@@ -1534,7 +1849,7 @@
               <a:graphicData uri="http://schemas.openxmlformats.org/drawingml/2006/picture">
                 <pic:pic xmlns:pic="http://schemas.openxmlformats.org/drawingml/2006/picture">
                   <pic:nvPicPr>
-                    <pic:cNvPr id="210088969" name="Immagine 1" descr="Immagine che contiene testo, schermata&#10;&#10;Descrizione generata automaticamente"/>
+                    <pic:cNvPr id="1014242085" name=""/>
                     <pic:cNvPicPr/>
                   </pic:nvPicPr>
                   <pic:blipFill>
@@ -1546,7 +1861,7 @@
                   <pic:spPr>
                     <a:xfrm>
                       <a:off x="0" y="0"/>
-                      <a:ext cx="5425910" cy="6340389"/>
+                      <a:ext cx="6120130" cy="5163820"/>
                     </a:xfrm>
                     <a:prstGeom prst="rect">
                       <a:avLst/>
@@ -1560,11 +1875,458 @@
       </w:r>
       <w:r>
         <w:rPr>
-          <w:u w:val="single"/>
-          <w:lang w:eastAsia="it-IT"/>
-        </w:rPr>
-        <w:br w:type="page"/>
-      </w:r>
+          <w:lang w:eastAsia="it-IT"/>
+        </w:rPr>
+        <w:br/>
+      </w:r>
+      <w:r>
+        <w:rPr>
+          <w:rFonts w:ascii="Calibri" w:hAnsi="Calibri" w:cs="Calibri"/>
+          <w:i/>
+          <w:iCs/>
+          <w:color w:val="0F4761" w:themeColor="accent1" w:themeShade="BF"/>
+          <w:sz w:val="18"/>
+          <w:szCs w:val="18"/>
+          <w:lang w:eastAsia="it-IT"/>
+        </w:rPr>
+        <w:t xml:space="preserve">Figura 2: </w:t>
+      </w:r>
+      <w:r>
+        <w:rPr>
+          <w:rFonts w:ascii="Calibri" w:hAnsi="Calibri" w:cs="Calibri"/>
+          <w:b/>
+          <w:bCs/>
+          <w:i/>
+          <w:iCs/>
+          <w:color w:val="0F4761" w:themeColor="accent1" w:themeShade="BF"/>
+          <w:sz w:val="18"/>
+          <w:szCs w:val="18"/>
+          <w:lang w:eastAsia="it-IT"/>
+        </w:rPr>
+        <w:t xml:space="preserve">Codice responsabile della creazione di nuovi </w:t>
+      </w:r>
+      <w:proofErr w:type="spellStart"/>
+      <w:r>
+        <w:rPr>
+          <w:rFonts w:ascii="Calibri" w:hAnsi="Calibri" w:cs="Calibri"/>
+          <w:b/>
+          <w:bCs/>
+          <w:i/>
+          <w:iCs/>
+          <w:color w:val="0F4761" w:themeColor="accent1" w:themeShade="BF"/>
+          <w:sz w:val="18"/>
+          <w:szCs w:val="18"/>
+          <w:lang w:eastAsia="it-IT"/>
+        </w:rPr>
+        <w:t>thread</w:t>
+      </w:r>
+      <w:proofErr w:type="spellEnd"/>
+    </w:p>
+    <w:p>
+      <w:pPr>
+        <w:rPr>
+          <w:lang w:eastAsia="it-IT"/>
+        </w:rPr>
+      </w:pPr>
+      <w:r>
+        <w:rPr>
+          <w:lang w:eastAsia="it-IT"/>
+        </w:rPr>
+        <w:t xml:space="preserve">La funzione </w:t>
+      </w:r>
+      <w:proofErr w:type="spellStart"/>
+      <w:r>
+        <w:rPr>
+          <w:b/>
+          <w:bCs/>
+          <w:lang w:eastAsia="it-IT"/>
+        </w:rPr>
+        <w:t>handleConnection</w:t>
+      </w:r>
+      <w:proofErr w:type="spellEnd"/>
+      <w:r>
+        <w:rPr>
+          <w:lang w:eastAsia="it-IT"/>
+        </w:rPr>
+        <w:t xml:space="preserve"> è il </w:t>
+      </w:r>
+      <w:proofErr w:type="spellStart"/>
+      <w:r>
+        <w:rPr>
+          <w:lang w:eastAsia="it-IT"/>
+        </w:rPr>
+        <w:t>thread</w:t>
+      </w:r>
+      <w:proofErr w:type="spellEnd"/>
+      <w:r>
+        <w:rPr>
+          <w:lang w:eastAsia="it-IT"/>
+        </w:rPr>
+        <w:t xml:space="preserve"> che gestisce ogni connessione client. All’interno di questa funzione, vengono effettuate le operazioni di comunicazione con il client, come ad esempio la registrazione e il login dell’utente, e il database </w:t>
+      </w:r>
+      <w:proofErr w:type="spellStart"/>
+      <w:r>
+        <w:rPr>
+          <w:lang w:eastAsia="it-IT"/>
+        </w:rPr>
+        <w:t>PostgreSQL</w:t>
+      </w:r>
+      <w:proofErr w:type="spellEnd"/>
+      <w:r>
+        <w:rPr>
+          <w:lang w:eastAsia="it-IT"/>
+        </w:rPr>
+        <w:t xml:space="preserve">. Questo </w:t>
+      </w:r>
+      <w:proofErr w:type="spellStart"/>
+      <w:r>
+        <w:rPr>
+          <w:lang w:eastAsia="it-IT"/>
+        </w:rPr>
+        <w:t>thread</w:t>
+      </w:r>
+      <w:proofErr w:type="spellEnd"/>
+      <w:r>
+        <w:rPr>
+          <w:lang w:eastAsia="it-IT"/>
+        </w:rPr>
+        <w:t xml:space="preserve"> è responsabile dell’elaborazione delle richieste del client e dell’invio delle risposte appropriate.</w:t>
+      </w:r>
+    </w:p>
+    <w:p>
+      <w:pPr>
+        <w:jc w:val="center"/>
+        <w:rPr>
+          <w:lang w:eastAsia="it-IT"/>
+        </w:rPr>
+      </w:pPr>
+      <w:r>
+        <w:rPr>
+          <w:lang w:eastAsia="it-IT"/>
+        </w:rPr>
+        <w:lastRenderedPageBreak/>
+        <w:drawing>
+          <wp:inline distT="0" distB="0" distL="0" distR="0" wp14:anchorId="2971D48E" wp14:editId="54D1A6C5">
+            <wp:extent cx="5067300" cy="4228288"/>
+            <wp:effectExtent l="0" t="0" r="0" b="1270"/>
+            <wp:docPr id="2089648581" name="Immagine 1" descr="Immagine che contiene testo, schermata, software&#10;&#10;Descrizione generata automaticamente"/>
+            <wp:cNvGraphicFramePr>
+              <a:graphicFrameLocks xmlns:a="http://schemas.openxmlformats.org/drawingml/2006/main" noChangeAspect="1"/>
+            </wp:cNvGraphicFramePr>
+            <a:graphic xmlns:a="http://schemas.openxmlformats.org/drawingml/2006/main">
+              <a:graphicData uri="http://schemas.openxmlformats.org/drawingml/2006/picture">
+                <pic:pic xmlns:pic="http://schemas.openxmlformats.org/drawingml/2006/picture">
+                  <pic:nvPicPr>
+                    <pic:cNvPr id="2089648581" name="Immagine 1" descr="Immagine che contiene testo, schermata, software&#10;&#10;Descrizione generata automaticamente"/>
+                    <pic:cNvPicPr/>
+                  </pic:nvPicPr>
+                  <pic:blipFill>
+                    <a:blip r:embed="rId11"/>
+                    <a:stretch>
+                      <a:fillRect/>
+                    </a:stretch>
+                  </pic:blipFill>
+                  <pic:spPr>
+                    <a:xfrm>
+                      <a:off x="0" y="0"/>
+                      <a:ext cx="5082260" cy="4240771"/>
+                    </a:xfrm>
+                    <a:prstGeom prst="rect">
+                      <a:avLst/>
+                    </a:prstGeom>
+                  </pic:spPr>
+                </pic:pic>
+              </a:graphicData>
+            </a:graphic>
+          </wp:inline>
+        </w:drawing>
+      </w:r>
+    </w:p>
+    <w:p>
+      <w:pPr>
+        <w:jc w:val="center"/>
+        <w:rPr>
+          <w:lang w:eastAsia="it-IT"/>
+        </w:rPr>
+      </w:pPr>
+      <w:r>
+        <w:rPr>
+          <w:lang w:eastAsia="it-IT"/>
+        </w:rPr>
+        <w:drawing>
+          <wp:inline distT="0" distB="0" distL="0" distR="0" wp14:anchorId="3E484FCA" wp14:editId="5B882535">
+            <wp:extent cx="3495675" cy="3352134"/>
+            <wp:effectExtent l="0" t="0" r="0" b="1270"/>
+            <wp:docPr id="717462051" name="Immagine 1" descr="Immagine che contiene testo, schermata, Carattere&#10;&#10;Descrizione generata automaticamente"/>
+            <wp:cNvGraphicFramePr>
+              <a:graphicFrameLocks xmlns:a="http://schemas.openxmlformats.org/drawingml/2006/main" noChangeAspect="1"/>
+            </wp:cNvGraphicFramePr>
+            <a:graphic xmlns:a="http://schemas.openxmlformats.org/drawingml/2006/main">
+              <a:graphicData uri="http://schemas.openxmlformats.org/drawingml/2006/picture">
+                <pic:pic xmlns:pic="http://schemas.openxmlformats.org/drawingml/2006/picture">
+                  <pic:nvPicPr>
+                    <pic:cNvPr id="717462051" name="Immagine 1" descr="Immagine che contiene testo, schermata, Carattere&#10;&#10;Descrizione generata automaticamente"/>
+                    <pic:cNvPicPr/>
+                  </pic:nvPicPr>
+                  <pic:blipFill>
+                    <a:blip r:embed="rId12"/>
+                    <a:stretch>
+                      <a:fillRect/>
+                    </a:stretch>
+                  </pic:blipFill>
+                  <pic:spPr>
+                    <a:xfrm>
+                      <a:off x="0" y="0"/>
+                      <a:ext cx="3498826" cy="3355156"/>
+                    </a:xfrm>
+                    <a:prstGeom prst="rect">
+                      <a:avLst/>
+                    </a:prstGeom>
+                  </pic:spPr>
+                </pic:pic>
+              </a:graphicData>
+            </a:graphic>
+          </wp:inline>
+        </w:drawing>
+      </w:r>
+      <w:r>
+        <w:rPr>
+          <w:lang w:eastAsia="it-IT"/>
+        </w:rPr>
+        <w:br/>
+      </w:r>
+      <w:r>
+        <w:rPr>
+          <w:rFonts w:ascii="Calibri" w:hAnsi="Calibri" w:cs="Calibri"/>
+          <w:i/>
+          <w:iCs/>
+          <w:color w:val="0F4761" w:themeColor="accent1" w:themeShade="BF"/>
+          <w:sz w:val="18"/>
+          <w:szCs w:val="18"/>
+          <w:lang w:eastAsia="it-IT"/>
+        </w:rPr>
+        <w:t>Figura 3:</w:t>
+      </w:r>
+      <w:r>
+        <w:rPr>
+          <w:rFonts w:ascii="Calibri" w:hAnsi="Calibri" w:cs="Calibri"/>
+          <w:b/>
+          <w:bCs/>
+          <w:i/>
+          <w:iCs/>
+          <w:color w:val="0F4761" w:themeColor="accent1" w:themeShade="BF"/>
+          <w:sz w:val="18"/>
+          <w:szCs w:val="18"/>
+          <w:lang w:eastAsia="it-IT"/>
+        </w:rPr>
+        <w:t xml:space="preserve"> Codice responsabile per la connessione al client</w:t>
+      </w:r>
+    </w:p>
+    <w:p>
+      <w:pPr>
+        <w:rPr>
+          <w:lang w:eastAsia="it-IT"/>
+        </w:rPr>
+      </w:pPr>
+      <w:r>
+        <w:rPr>
+          <w:lang w:eastAsia="it-IT"/>
+        </w:rPr>
+        <w:t>La funzione</w:t>
+      </w:r>
+      <w:r>
+        <w:rPr>
+          <w:lang w:eastAsia="it-IT"/>
+        </w:rPr>
+        <w:t xml:space="preserve"> </w:t>
+      </w:r>
+      <w:proofErr w:type="spellStart"/>
+      <w:r>
+        <w:rPr>
+          <w:b/>
+          <w:bCs/>
+          <w:lang w:eastAsia="it-IT"/>
+        </w:rPr>
+        <w:t>sendMessageToClient</w:t>
+      </w:r>
+      <w:proofErr w:type="spellEnd"/>
+      <w:r>
+        <w:rPr>
+          <w:lang w:eastAsia="it-IT"/>
+        </w:rPr>
+        <w:t xml:space="preserve"> ci permette di inviare un messaggio al client nel caso in cui qualcosa vada storto durante la connessione che avviene all’interno di </w:t>
+      </w:r>
+      <w:proofErr w:type="spellStart"/>
+      <w:r>
+        <w:rPr>
+          <w:b/>
+          <w:bCs/>
+          <w:lang w:eastAsia="it-IT"/>
+        </w:rPr>
+        <w:t>handleConnection</w:t>
+      </w:r>
+      <w:proofErr w:type="spellEnd"/>
+      <w:r>
+        <w:rPr>
+          <w:lang w:eastAsia="it-IT"/>
+        </w:rPr>
+        <w:t>.</w:t>
+      </w:r>
+    </w:p>
+    <w:p>
+      <w:pPr>
+        <w:rPr>
+          <w:lang w:eastAsia="it-IT"/>
+        </w:rPr>
+      </w:pPr>
+      <w:r>
+        <w:rPr>
+          <w:lang w:eastAsia="it-IT"/>
+        </w:rPr>
+        <w:t xml:space="preserve">All’interno di quest’ultima viene effettuata la disconnessione del client e la chiusura della </w:t>
+      </w:r>
+      <w:proofErr w:type="spellStart"/>
+      <w:r>
+        <w:rPr>
+          <w:lang w:eastAsia="it-IT"/>
+        </w:rPr>
+        <w:t>socket</w:t>
+      </w:r>
+      <w:proofErr w:type="spellEnd"/>
+      <w:r>
+        <w:rPr>
+          <w:lang w:eastAsia="it-IT"/>
+        </w:rPr>
+        <w:t xml:space="preserve"> con eventuale liberazione delle risorse</w:t>
+      </w:r>
+    </w:p>
+    <w:p>
+      <w:pPr>
+        <w:jc w:val="center"/>
+        <w:rPr>
+          <w:rFonts w:ascii="Calibri" w:hAnsi="Calibri" w:cs="Calibri"/>
+          <w:i/>
+          <w:iCs/>
+          <w:color w:val="0F4761" w:themeColor="accent1" w:themeShade="BF"/>
+          <w:sz w:val="18"/>
+          <w:szCs w:val="18"/>
+          <w:lang w:eastAsia="it-IT"/>
+        </w:rPr>
+      </w:pPr>
+      <w:r>
+        <w:rPr>
+          <w:lang w:eastAsia="it-IT"/>
+        </w:rPr>
+        <w:lastRenderedPageBreak/>
+        <w:drawing>
+          <wp:inline distT="0" distB="0" distL="0" distR="0" wp14:anchorId="22743BE0" wp14:editId="13607678">
+            <wp:extent cx="5114925" cy="2734129"/>
+            <wp:effectExtent l="0" t="0" r="0" b="9525"/>
+            <wp:docPr id="290415799" name="Immagine 1" descr="Immagine che contiene testo, schermata, Carattere&#10;&#10;Descrizione generata automaticamente"/>
+            <wp:cNvGraphicFramePr>
+              <a:graphicFrameLocks xmlns:a="http://schemas.openxmlformats.org/drawingml/2006/main" noChangeAspect="1"/>
+            </wp:cNvGraphicFramePr>
+            <a:graphic xmlns:a="http://schemas.openxmlformats.org/drawingml/2006/main">
+              <a:graphicData uri="http://schemas.openxmlformats.org/drawingml/2006/picture">
+                <pic:pic xmlns:pic="http://schemas.openxmlformats.org/drawingml/2006/picture">
+                  <pic:nvPicPr>
+                    <pic:cNvPr id="290415799" name="Immagine 1" descr="Immagine che contiene testo, schermata, Carattere&#10;&#10;Descrizione generata automaticamente"/>
+                    <pic:cNvPicPr/>
+                  </pic:nvPicPr>
+                  <pic:blipFill>
+                    <a:blip r:embed="rId13"/>
+                    <a:stretch>
+                      <a:fillRect/>
+                    </a:stretch>
+                  </pic:blipFill>
+                  <pic:spPr>
+                    <a:xfrm>
+                      <a:off x="0" y="0"/>
+                      <a:ext cx="5133406" cy="2744008"/>
+                    </a:xfrm>
+                    <a:prstGeom prst="rect">
+                      <a:avLst/>
+                    </a:prstGeom>
+                  </pic:spPr>
+                </pic:pic>
+              </a:graphicData>
+            </a:graphic>
+          </wp:inline>
+        </w:drawing>
+      </w:r>
+      <w:r>
+        <w:rPr>
+          <w:lang w:eastAsia="it-IT"/>
+        </w:rPr>
+        <w:br/>
+      </w:r>
+      <w:r>
+        <w:rPr>
+          <w:rFonts w:ascii="Calibri" w:hAnsi="Calibri" w:cs="Calibri"/>
+          <w:i/>
+          <w:iCs/>
+          <w:color w:val="0F4761" w:themeColor="accent1" w:themeShade="BF"/>
+          <w:sz w:val="18"/>
+          <w:szCs w:val="18"/>
+          <w:lang w:eastAsia="it-IT"/>
+        </w:rPr>
+        <w:t xml:space="preserve">Figura 4: </w:t>
+      </w:r>
+      <w:r>
+        <w:rPr>
+          <w:rFonts w:ascii="Calibri" w:hAnsi="Calibri" w:cs="Calibri"/>
+          <w:b/>
+          <w:bCs/>
+          <w:i/>
+          <w:iCs/>
+          <w:color w:val="0F4761" w:themeColor="accent1" w:themeShade="BF"/>
+          <w:sz w:val="18"/>
+          <w:szCs w:val="18"/>
+          <w:lang w:eastAsia="it-IT"/>
+        </w:rPr>
+        <w:t xml:space="preserve">Codice responsabile della disconnessione del client, chiusura della </w:t>
+      </w:r>
+      <w:proofErr w:type="spellStart"/>
+      <w:r>
+        <w:rPr>
+          <w:rFonts w:ascii="Calibri" w:hAnsi="Calibri" w:cs="Calibri"/>
+          <w:b/>
+          <w:bCs/>
+          <w:i/>
+          <w:iCs/>
+          <w:color w:val="0F4761" w:themeColor="accent1" w:themeShade="BF"/>
+          <w:sz w:val="18"/>
+          <w:szCs w:val="18"/>
+          <w:lang w:eastAsia="it-IT"/>
+        </w:rPr>
+        <w:t>socket</w:t>
+      </w:r>
+      <w:proofErr w:type="spellEnd"/>
+      <w:r>
+        <w:rPr>
+          <w:rFonts w:ascii="Calibri" w:hAnsi="Calibri" w:cs="Calibri"/>
+          <w:b/>
+          <w:bCs/>
+          <w:i/>
+          <w:iCs/>
+          <w:color w:val="0F4761" w:themeColor="accent1" w:themeShade="BF"/>
+          <w:sz w:val="18"/>
+          <w:szCs w:val="18"/>
+          <w:lang w:eastAsia="it-IT"/>
+        </w:rPr>
+        <w:t xml:space="preserve"> e liberazione delle risorse</w:t>
+      </w:r>
+    </w:p>
+    <w:p>
+      <w:pPr>
+        <w:rPr>
+          <w:rFonts w:ascii="Calibri" w:hAnsi="Calibri" w:cs="Calibri"/>
+          <w:color w:val="0F4761" w:themeColor="accent1" w:themeShade="BF"/>
+          <w:sz w:val="18"/>
+          <w:szCs w:val="18"/>
+          <w:lang w:eastAsia="it-IT"/>
+        </w:rPr>
+      </w:pPr>
     </w:p>
     <w:p>
       <w:pPr>
@@ -1577,7 +2339,6 @@
         <w:rPr>
           <w:lang w:eastAsia="it-IT"/>
         </w:rPr>
-        <w:lastRenderedPageBreak/>
         <w:t>Database</w:t>
       </w:r>
     </w:p>
@@ -1603,7 +2364,21 @@
         <w:rPr>
           <w:lang w:eastAsia="it-IT"/>
         </w:rPr>
-        <w:t xml:space="preserve">è basato su PostgreSQL e memorizza i dati relativi agli utenti. Contiene tabelle per </w:t>
+        <w:t xml:space="preserve">è basato su </w:t>
+      </w:r>
+      <w:proofErr w:type="spellStart"/>
+      <w:r>
+        <w:rPr>
+          <w:lang w:eastAsia="it-IT"/>
+        </w:rPr>
+        <w:t>PostgreSQL</w:t>
+      </w:r>
+      <w:proofErr w:type="spellEnd"/>
+      <w:r>
+        <w:rPr>
+          <w:lang w:eastAsia="it-IT"/>
+        </w:rPr>
+        <w:t xml:space="preserve"> e memorizza i dati relativi agli utenti. Contiene tabelle per </w:t>
       </w:r>
       <w:r>
         <w:rPr>
@@ -1776,8 +2551,16 @@
         <w:rPr>
           <w:lang w:eastAsia="it-IT"/>
         </w:rPr>
-        <w:t>Specificare problemi visivi, daltonismo, ipovedenti ecc</w:t>
-      </w:r>
+        <w:t xml:space="preserve">Specificare problemi visivi, daltonismo, ipovedenti </w:t>
+      </w:r>
+      <w:proofErr w:type="spellStart"/>
+      <w:r>
+        <w:rPr>
+          <w:lang w:eastAsia="it-IT"/>
+        </w:rPr>
+        <w:t>ecc</w:t>
+      </w:r>
+      <w:proofErr w:type="spellEnd"/>
     </w:p>
     <w:p>
       <w:pPr>
@@ -1836,12 +2619,12 @@
       </w:pPr>
     </w:p>
     <w:sectPr>
-      <w:headerReference w:type="even" r:id="rId11"/>
-      <w:headerReference w:type="default" r:id="rId12"/>
-      <w:footerReference w:type="even" r:id="rId13"/>
-      <w:footerReference w:type="default" r:id="rId14"/>
-      <w:headerReference w:type="first" r:id="rId15"/>
-      <w:footerReference w:type="first" r:id="rId16"/>
+      <w:headerReference w:type="even" r:id="rId14"/>
+      <w:headerReference w:type="default" r:id="rId15"/>
+      <w:footerReference w:type="even" r:id="rId16"/>
+      <w:footerReference w:type="default" r:id="rId17"/>
+      <w:headerReference w:type="first" r:id="rId18"/>
+      <w:footerReference w:type="first" r:id="rId19"/>
       <w:pgSz w:w="11906" w:h="16838"/>
       <w:pgMar w:top="1417" w:right="1134" w:bottom="1134" w:left="1134" w:header="708" w:footer="708" w:gutter="0"/>
       <w:cols w:space="708"/>

</xml_diff>

<commit_message>
varios fixes into document
</commit_message>
<xml_diff>
--- a/Document/MovieHub.docx
+++ b/Document/MovieHub.docx
@@ -109,21 +109,8 @@
           <w:szCs w:val="48"/>
           <w14:ligatures w14:val="none"/>
         </w:rPr>
-        <w:t xml:space="preserve">Gruppo </w:t>
-      </w:r>
-      <w:proofErr w:type="spellStart"/>
-      <w:r>
-        <w:rPr>
-          <w:rFonts w:ascii="Times New Roman" w:eastAsia="Times New Roman" w:hAnsi="Times New Roman" w:cs="Times New Roman"/>
-          <w:spacing w:val="0"/>
-          <w:kern w:val="0"/>
-          <w:sz w:val="48"/>
-          <w:szCs w:val="48"/>
-          <w14:ligatures w14:val="none"/>
-        </w:rPr>
-        <w:t>MovieHub</w:t>
-      </w:r>
-      <w:proofErr w:type="spellEnd"/>
+        <w:t>Gruppo MovieHub</w:t>
+      </w:r>
     </w:p>
     <w:p>
       <w:pPr>
@@ -161,9 +148,8 @@
           <w:szCs w:val="40"/>
           <w14:ligatures w14:val="none"/>
         </w:rPr>
-        <w:t xml:space="preserve">Navarra </w:t>
-      </w:r>
-      <w:proofErr w:type="gramStart"/>
+        <w:t>Navarra Antonio</w:t>
+      </w:r>
       <w:r>
         <w:rPr>
           <w:rFonts w:ascii="Times New Roman" w:eastAsia="Times New Roman" w:hAnsi="Times New Roman" w:cs="Times New Roman"/>
@@ -174,7 +160,7 @@
           <w:szCs w:val="40"/>
           <w14:ligatures w14:val="none"/>
         </w:rPr>
-        <w:t>Antonio</w:t>
+        <w:t xml:space="preserve">  </w:t>
       </w:r>
       <w:r>
         <w:rPr>
@@ -186,21 +172,8 @@
           <w:szCs w:val="40"/>
           <w14:ligatures w14:val="none"/>
         </w:rPr>
-        <w:t xml:space="preserve">  </w:t>
-      </w:r>
-      <w:r>
-        <w:rPr>
-          <w:rFonts w:ascii="Times New Roman" w:eastAsia="Times New Roman" w:hAnsi="Times New Roman" w:cs="Times New Roman"/>
-          <w:i/>
-          <w:iCs/>
-          <w:kern w:val="0"/>
-          <w:sz w:val="40"/>
-          <w:szCs w:val="40"/>
-          <w14:ligatures w14:val="none"/>
-        </w:rPr>
         <w:tab/>
       </w:r>
-      <w:proofErr w:type="gramEnd"/>
       <w:r>
         <w:rPr>
           <w:rFonts w:ascii="Times New Roman" w:eastAsia="Times New Roman" w:hAnsi="Times New Roman" w:cs="Times New Roman"/>
@@ -698,7 +671,19 @@
         <w:rPr>
           <w:lang w:eastAsia="it-IT"/>
         </w:rPr>
-        <w:t>In questo progetto verrà gestita tramite un Client in Jav</w:t>
+        <w:t>In questo progetto</w:t>
+      </w:r>
+      <w:r>
+        <w:rPr>
+          <w:lang w:eastAsia="it-IT"/>
+        </w:rPr>
+        <w:t xml:space="preserve">, </w:t>
+      </w:r>
+      <w:r>
+        <w:rPr>
+          <w:lang w:eastAsia="it-IT"/>
+        </w:rPr>
+        <w:t>tramite un Client in Jav</w:t>
       </w:r>
       <w:r>
         <w:rPr>
@@ -710,7 +695,19 @@
         <w:rPr>
           <w:lang w:eastAsia="it-IT"/>
         </w:rPr>
-        <w:t xml:space="preserve"> un Server in C, un’applicazione che ci permetterà l</w:t>
+        <w:t xml:space="preserve"> un Server in C,</w:t>
+      </w:r>
+      <w:r>
+        <w:rPr>
+          <w:lang w:eastAsia="it-IT"/>
+        </w:rPr>
+        <w:t xml:space="preserve"> verrà gestita</w:t>
+      </w:r>
+      <w:r>
+        <w:rPr>
+          <w:lang w:eastAsia="it-IT"/>
+        </w:rPr>
+        <w:t xml:space="preserve"> un’applicazione che ci permetterà l</w:t>
       </w:r>
       <w:r>
         <w:rPr>
@@ -771,7 +768,19 @@
         <w:rPr>
           <w:lang w:eastAsia="it-IT"/>
         </w:rPr>
-        <w:t>L’applicazione avrà una struttura adattiva in modo tale che si adeguerà in base alle scelte dell’utente.</w:t>
+        <w:t xml:space="preserve">L’applicazione avrà una struttura </w:t>
+      </w:r>
+      <w:r>
+        <w:rPr>
+          <w:lang w:eastAsia="it-IT"/>
+        </w:rPr>
+        <w:t>sistematica in modo tale</w:t>
+      </w:r>
+      <w:r>
+        <w:rPr>
+          <w:lang w:eastAsia="it-IT"/>
+        </w:rPr>
+        <w:t xml:space="preserve"> che si adeguerà in base alle scelte dell’utente.</w:t>
       </w:r>
       <w:r>
         <w:rPr>
@@ -790,25 +799,31 @@
         <w:rPr>
           <w:lang w:eastAsia="it-IT"/>
         </w:rPr>
-        <w:t>L’obiettivo è di consentire a qualsiasi utente di registrarsi, navigare tra</w:t>
-      </w:r>
-      <w:r>
-        <w:rPr>
-          <w:lang w:eastAsia="it-IT"/>
-        </w:rPr>
-        <w:t xml:space="preserve"> l’applicazione ed </w:t>
-      </w:r>
-      <w:r>
-        <w:rPr>
-          <w:lang w:eastAsia="it-IT"/>
-        </w:rPr>
-        <w:t>effettuare</w:t>
-      </w:r>
-      <w:r>
-        <w:rPr>
-          <w:lang w:eastAsia="it-IT"/>
-        </w:rPr>
-        <w:t xml:space="preserve"> la scelta di visualizzazione di quest’ultima.</w:t>
+        <w:t xml:space="preserve">L’obiettivo è di consentire a qualsiasi utente </w:t>
+      </w:r>
+      <w:r>
+        <w:rPr>
+          <w:lang w:eastAsia="it-IT"/>
+        </w:rPr>
+        <w:t>la registrazione e la navigazione, oltre che la</w:t>
+      </w:r>
+      <w:r>
+        <w:rPr>
+          <w:lang w:eastAsia="it-IT"/>
+        </w:rPr>
+        <w:t xml:space="preserve"> visualizzazione </w:t>
+      </w:r>
+      <w:r>
+        <w:rPr>
+          <w:lang w:eastAsia="it-IT"/>
+        </w:rPr>
+        <w:t>della propria scelta</w:t>
+      </w:r>
+      <w:r>
+        <w:rPr>
+          <w:lang w:eastAsia="it-IT"/>
+        </w:rPr>
+        <w:t>.</w:t>
       </w:r>
     </w:p>
     <w:p>
@@ -835,7 +850,19 @@
         <w:rPr>
           <w:lang w:eastAsia="it-IT"/>
         </w:rPr>
-        <w:t xml:space="preserve">I clienti possono selezionare le bevande in due modalità: </w:t>
+        <w:t xml:space="preserve">I clienti possono selezionare </w:t>
+      </w:r>
+      <w:r>
+        <w:rPr>
+          <w:lang w:eastAsia="it-IT"/>
+        </w:rPr>
+        <w:t xml:space="preserve">scegliere i film </w:t>
+      </w:r>
+      <w:r>
+        <w:rPr>
+          <w:lang w:eastAsia="it-IT"/>
+        </w:rPr>
+        <w:t xml:space="preserve">in due modalità: </w:t>
       </w:r>
     </w:p>
     <w:p>
@@ -1016,21 +1043,7 @@
         <w:rPr>
           <w:lang w:eastAsia="it-IT"/>
         </w:rPr>
-        <w:t xml:space="preserve">, per la precisione </w:t>
-      </w:r>
-      <w:proofErr w:type="spellStart"/>
-      <w:r>
-        <w:rPr>
-          <w:lang w:eastAsia="it-IT"/>
-        </w:rPr>
-        <w:t>PostgreSQL</w:t>
-      </w:r>
-      <w:proofErr w:type="spellEnd"/>
-      <w:r>
-        <w:rPr>
-          <w:lang w:eastAsia="it-IT"/>
-        </w:rPr>
-        <w:t>.</w:t>
+        <w:t>, per la precisione PostgreSQL.</w:t>
       </w:r>
     </w:p>
     <w:p>
@@ -1107,7 +1120,6 @@
           <w:lang w:eastAsia="it-IT"/>
         </w:rPr>
       </w:pPr>
-      <w:proofErr w:type="spellStart"/>
       <w:r>
         <w:rPr>
           <w:lang w:eastAsia="it-IT"/>
@@ -1118,14 +1130,7 @@
         <w:rPr>
           <w:lang w:eastAsia="it-IT"/>
         </w:rPr>
-        <w:t>Hub</w:t>
-      </w:r>
-      <w:proofErr w:type="spellEnd"/>
-      <w:r>
-        <w:rPr>
-          <w:lang w:eastAsia="it-IT"/>
-        </w:rPr>
-        <w:t xml:space="preserve"> è un’applicazione che </w:t>
+        <w:t xml:space="preserve">Hub è un’applicazione che </w:t>
       </w:r>
       <w:r>
         <w:rPr>
@@ -1259,16 +1264,8 @@
         <w:rPr>
           <w:lang w:eastAsia="it-IT"/>
         </w:rPr>
-        <w:t xml:space="preserve">Database Management System: </w:t>
-      </w:r>
-      <w:proofErr w:type="spellStart"/>
-      <w:r>
-        <w:rPr>
-          <w:lang w:eastAsia="it-IT"/>
-        </w:rPr>
-        <w:t>PostgreSQL</w:t>
-      </w:r>
-      <w:proofErr w:type="spellEnd"/>
+        <w:t>Database Management System: PostgreSQL</w:t>
+      </w:r>
     </w:p>
     <w:p>
       <w:pPr>
@@ -1583,21 +1580,7 @@
           <w:lang w:eastAsia="it-IT"/>
         </w:rPr>
         <w:lastRenderedPageBreak/>
-        <w:t xml:space="preserve">Nella funzione </w:t>
-      </w:r>
-      <w:proofErr w:type="spellStart"/>
-      <w:r>
-        <w:rPr>
-          <w:lang w:eastAsia="it-IT"/>
-        </w:rPr>
-        <w:t>main</w:t>
-      </w:r>
-      <w:proofErr w:type="spellEnd"/>
-      <w:r>
-        <w:rPr>
-          <w:lang w:eastAsia="it-IT"/>
-        </w:rPr>
-        <w:t xml:space="preserve">, dopo aver correttamente inizializzato il server, vengono effettuate le seguenti operazioni: </w:t>
+        <w:t xml:space="preserve">Nella funzione main, dopo aver correttamente inizializzato il server, vengono effettuate le seguenti operazioni: </w:t>
       </w:r>
     </w:p>
     <w:p>
@@ -1617,33 +1600,13 @@
         </w:rPr>
         <w:t xml:space="preserve">Il server entra in modalità di ascolto utilizzando </w:t>
       </w:r>
-      <w:proofErr w:type="spellStart"/>
-      <w:proofErr w:type="gramStart"/>
       <w:r>
         <w:rPr>
           <w:b/>
           <w:bCs/>
           <w:lang w:eastAsia="it-IT"/>
         </w:rPr>
-        <w:t>listen</w:t>
-      </w:r>
-      <w:proofErr w:type="spellEnd"/>
-      <w:r>
-        <w:rPr>
-          <w:b/>
-          <w:bCs/>
-          <w:lang w:eastAsia="it-IT"/>
-        </w:rPr>
-        <w:t>(</w:t>
-      </w:r>
-      <w:proofErr w:type="gramEnd"/>
-      <w:r>
-        <w:rPr>
-          <w:b/>
-          <w:bCs/>
-          <w:lang w:eastAsia="it-IT"/>
-        </w:rPr>
-        <w:t>)</w:t>
+        <w:t>listen()</w:t>
       </w:r>
       <w:r>
         <w:rPr>
@@ -1679,23 +1642,8 @@
         <w:rPr>
           <w:lang w:eastAsia="it-IT"/>
         </w:rPr>
-        <w:t xml:space="preserve"> e crea nuovi </w:t>
-      </w:r>
-      <w:proofErr w:type="spellStart"/>
-      <w:r>
-        <w:rPr>
-          <w:lang w:eastAsia="it-IT"/>
-        </w:rPr>
-        <w:t>thread</w:t>
-      </w:r>
-      <w:proofErr w:type="spellEnd"/>
-      <w:r>
-        <w:rPr>
-          <w:lang w:eastAsia="it-IT"/>
-        </w:rPr>
-        <w:t xml:space="preserve"> </w:t>
-      </w:r>
-      <w:proofErr w:type="spellStart"/>
+        <w:t xml:space="preserve"> e crea nuovi thread </w:t>
+      </w:r>
       <w:r>
         <w:rPr>
           <w:b/>
@@ -1704,26 +1652,11 @@
         </w:rPr>
         <w:t>handleConnection</w:t>
       </w:r>
-      <w:proofErr w:type="spellEnd"/>
-      <w:r>
-        <w:rPr>
-          <w:lang w:eastAsia="it-IT"/>
-        </w:rPr>
-        <w:t xml:space="preserve">, per gestire ciascuna connessione in </w:t>
-      </w:r>
-      <w:proofErr w:type="spellStart"/>
-      <w:r>
-        <w:rPr>
-          <w:lang w:eastAsia="it-IT"/>
-        </w:rPr>
-        <w:t>thread</w:t>
-      </w:r>
-      <w:proofErr w:type="spellEnd"/>
-      <w:r>
-        <w:rPr>
-          <w:lang w:eastAsia="it-IT"/>
-        </w:rPr>
-        <w:t xml:space="preserve"> separati.</w:t>
+      <w:r>
+        <w:rPr>
+          <w:lang w:eastAsia="it-IT"/>
+        </w:rPr>
+        <w:t>, per gestire ciascuna connessione in thread separati.</w:t>
       </w:r>
     </w:p>
     <w:p>
@@ -1741,35 +1674,7 @@
         <w:rPr>
           <w:lang w:eastAsia="it-IT"/>
         </w:rPr>
-        <w:t xml:space="preserve">Il </w:t>
-      </w:r>
-      <w:proofErr w:type="spellStart"/>
-      <w:r>
-        <w:rPr>
-          <w:lang w:eastAsia="it-IT"/>
-        </w:rPr>
-        <w:t>thread</w:t>
-      </w:r>
-      <w:proofErr w:type="spellEnd"/>
-      <w:r>
-        <w:rPr>
-          <w:lang w:eastAsia="it-IT"/>
-        </w:rPr>
-        <w:t xml:space="preserve"> principale del server attende continuamente nuove connessioni e avvia </w:t>
-      </w:r>
-      <w:proofErr w:type="spellStart"/>
-      <w:r>
-        <w:rPr>
-          <w:lang w:eastAsia="it-IT"/>
-        </w:rPr>
-        <w:t>thread</w:t>
-      </w:r>
-      <w:proofErr w:type="spellEnd"/>
-      <w:r>
-        <w:rPr>
-          <w:lang w:eastAsia="it-IT"/>
-        </w:rPr>
-        <w:t xml:space="preserve"> separati per gestirle.</w:t>
+        <w:t>Il thread principale del server attende continuamente nuove connessioni e avvia thread separati per gestirle.</w:t>
       </w:r>
     </w:p>
     <w:p>
@@ -1795,23 +1700,13 @@
         </w:rPr>
         <w:t xml:space="preserve"> in modo pulito utilizzando </w:t>
       </w:r>
-      <w:proofErr w:type="gramStart"/>
       <w:r>
         <w:rPr>
           <w:b/>
           <w:bCs/>
           <w:lang w:eastAsia="it-IT"/>
         </w:rPr>
-        <w:t>close(</w:t>
-      </w:r>
-      <w:proofErr w:type="gramEnd"/>
-      <w:r>
-        <w:rPr>
-          <w:b/>
-          <w:bCs/>
-          <w:lang w:eastAsia="it-IT"/>
-        </w:rPr>
-        <w:t>)</w:t>
+        <w:t>close()</w:t>
       </w:r>
       <w:r>
         <w:rPr>
@@ -1835,6 +1730,7 @@
       </w:pPr>
       <w:r>
         <w:rPr>
+          <w:noProof/>
           <w:lang w:eastAsia="it-IT"/>
         </w:rPr>
         <w:drawing>
@@ -1903,94 +1799,34 @@
           <w:szCs w:val="18"/>
           <w:lang w:eastAsia="it-IT"/>
         </w:rPr>
-        <w:t xml:space="preserve">Codice responsabile della creazione di nuovi </w:t>
-      </w:r>
-      <w:proofErr w:type="spellStart"/>
-      <w:r>
-        <w:rPr>
-          <w:rFonts w:ascii="Calibri" w:hAnsi="Calibri" w:cs="Calibri"/>
+        <w:t>Codice responsabile della creazione di nuovi thread</w:t>
+      </w:r>
+    </w:p>
+    <w:p>
+      <w:pPr>
+        <w:rPr>
+          <w:lang w:eastAsia="it-IT"/>
+        </w:rPr>
+      </w:pPr>
+      <w:r>
+        <w:rPr>
+          <w:lang w:eastAsia="it-IT"/>
+        </w:rPr>
+        <w:t xml:space="preserve">La funzione </w:t>
+      </w:r>
+      <w:r>
+        <w:rPr>
           <w:b/>
           <w:bCs/>
-          <w:i/>
-          <w:iCs/>
-          <w:color w:val="0F4761" w:themeColor="accent1" w:themeShade="BF"/>
-          <w:sz w:val="18"/>
-          <w:szCs w:val="18"/>
-          <w:lang w:eastAsia="it-IT"/>
-        </w:rPr>
-        <w:t>thread</w:t>
-      </w:r>
-      <w:proofErr w:type="spellEnd"/>
-    </w:p>
-    <w:p>
-      <w:pPr>
-        <w:rPr>
-          <w:lang w:eastAsia="it-IT"/>
-        </w:rPr>
-      </w:pPr>
-      <w:r>
-        <w:rPr>
-          <w:lang w:eastAsia="it-IT"/>
-        </w:rPr>
-        <w:t xml:space="preserve">La funzione </w:t>
-      </w:r>
-      <w:proofErr w:type="spellStart"/>
-      <w:r>
-        <w:rPr>
-          <w:b/>
-          <w:bCs/>
           <w:lang w:eastAsia="it-IT"/>
         </w:rPr>
         <w:t>handleConnection</w:t>
       </w:r>
-      <w:proofErr w:type="spellEnd"/>
-      <w:r>
-        <w:rPr>
-          <w:lang w:eastAsia="it-IT"/>
-        </w:rPr>
-        <w:t xml:space="preserve"> è il </w:t>
-      </w:r>
-      <w:proofErr w:type="spellStart"/>
-      <w:r>
-        <w:rPr>
-          <w:lang w:eastAsia="it-IT"/>
-        </w:rPr>
-        <w:t>thread</w:t>
-      </w:r>
-      <w:proofErr w:type="spellEnd"/>
-      <w:r>
-        <w:rPr>
-          <w:lang w:eastAsia="it-IT"/>
-        </w:rPr>
-        <w:t xml:space="preserve"> che gestisce ogni connessione client. All’interno di questa funzione, vengono effettuate le operazioni di comunicazione con il client, come ad esempio la registrazione e il login dell’utente, e il database </w:t>
-      </w:r>
-      <w:proofErr w:type="spellStart"/>
-      <w:r>
-        <w:rPr>
-          <w:lang w:eastAsia="it-IT"/>
-        </w:rPr>
-        <w:t>PostgreSQL</w:t>
-      </w:r>
-      <w:proofErr w:type="spellEnd"/>
-      <w:r>
-        <w:rPr>
-          <w:lang w:eastAsia="it-IT"/>
-        </w:rPr>
-        <w:t xml:space="preserve">. Questo </w:t>
-      </w:r>
-      <w:proofErr w:type="spellStart"/>
-      <w:r>
-        <w:rPr>
-          <w:lang w:eastAsia="it-IT"/>
-        </w:rPr>
-        <w:t>thread</w:t>
-      </w:r>
-      <w:proofErr w:type="spellEnd"/>
-      <w:r>
-        <w:rPr>
-          <w:lang w:eastAsia="it-IT"/>
-        </w:rPr>
-        <w:t xml:space="preserve"> è responsabile dell’elaborazione delle richieste del client e dell’invio delle risposte appropriate.</w:t>
+      <w:r>
+        <w:rPr>
+          <w:lang w:eastAsia="it-IT"/>
+        </w:rPr>
+        <w:t xml:space="preserve"> è il thread che gestisce ogni connessione client. All’interno di questa funzione, vengono effettuate le operazioni di comunicazione con il client, come ad esempio la registrazione e il login dell’utente, e il database PostgreSQL. Questo thread è responsabile dell’elaborazione delle richieste del client e dell’invio delle risposte appropriate.</w:t>
       </w:r>
     </w:p>
     <w:p>
@@ -2002,6 +1838,7 @@
       </w:pPr>
       <w:r>
         <w:rPr>
+          <w:noProof/>
           <w:lang w:eastAsia="it-IT"/>
         </w:rPr>
         <w:lastRenderedPageBreak/>
@@ -2051,6 +1888,7 @@
       </w:pPr>
       <w:r>
         <w:rPr>
+          <w:noProof/>
           <w:lang w:eastAsia="it-IT"/>
         </w:rPr>
         <w:drawing>
@@ -2140,7 +1978,6 @@
         </w:rPr>
         <w:t xml:space="preserve"> </w:t>
       </w:r>
-      <w:proofErr w:type="spellStart"/>
       <w:r>
         <w:rPr>
           <w:b/>
@@ -2149,14 +1986,12 @@
         </w:rPr>
         <w:t>sendMessageToClient</w:t>
       </w:r>
-      <w:proofErr w:type="spellEnd"/>
       <w:r>
         <w:rPr>
           <w:lang w:eastAsia="it-IT"/>
         </w:rPr>
         <w:t xml:space="preserve"> ci permette di inviare un messaggio al client nel caso in cui qualcosa vada storto durante la connessione che avviene all’interno di </w:t>
       </w:r>
-      <w:proofErr w:type="spellStart"/>
       <w:r>
         <w:rPr>
           <w:b/>
@@ -2165,7 +2000,6 @@
         </w:rPr>
         <w:t>handleConnection</w:t>
       </w:r>
-      <w:proofErr w:type="spellEnd"/>
       <w:r>
         <w:rPr>
           <w:lang w:eastAsia="it-IT"/>
@@ -2183,21 +2017,7 @@
         <w:rPr>
           <w:lang w:eastAsia="it-IT"/>
         </w:rPr>
-        <w:t xml:space="preserve">All’interno di quest’ultima viene effettuata la disconnessione del client e la chiusura della </w:t>
-      </w:r>
-      <w:proofErr w:type="spellStart"/>
-      <w:r>
-        <w:rPr>
-          <w:lang w:eastAsia="it-IT"/>
-        </w:rPr>
-        <w:t>socket</w:t>
-      </w:r>
-      <w:proofErr w:type="spellEnd"/>
-      <w:r>
-        <w:rPr>
-          <w:lang w:eastAsia="it-IT"/>
-        </w:rPr>
-        <w:t xml:space="preserve"> con eventuale liberazione delle risorse</w:t>
+        <w:t>All’interno di quest’ultima viene effettuata la disconnessione del client e la chiusura della socket con eventuale liberazione delle risorse</w:t>
       </w:r>
     </w:p>
     <w:p>
@@ -2215,6 +2035,7 @@
       </w:pPr>
       <w:r>
         <w:rPr>
+          <w:noProof/>
           <w:lang w:eastAsia="it-IT"/>
         </w:rPr>
         <w:lastRenderedPageBreak/>
@@ -2284,37 +2105,7 @@
           <w:szCs w:val="18"/>
           <w:lang w:eastAsia="it-IT"/>
         </w:rPr>
-        <w:t xml:space="preserve">Codice responsabile della disconnessione del client, chiusura della </w:t>
-      </w:r>
-      <w:proofErr w:type="spellStart"/>
-      <w:r>
-        <w:rPr>
-          <w:rFonts w:ascii="Calibri" w:hAnsi="Calibri" w:cs="Calibri"/>
-          <w:b/>
-          <w:bCs/>
-          <w:i/>
-          <w:iCs/>
-          <w:color w:val="0F4761" w:themeColor="accent1" w:themeShade="BF"/>
-          <w:sz w:val="18"/>
-          <w:szCs w:val="18"/>
-          <w:lang w:eastAsia="it-IT"/>
-        </w:rPr>
-        <w:t>socket</w:t>
-      </w:r>
-      <w:proofErr w:type="spellEnd"/>
-      <w:r>
-        <w:rPr>
-          <w:rFonts w:ascii="Calibri" w:hAnsi="Calibri" w:cs="Calibri"/>
-          <w:b/>
-          <w:bCs/>
-          <w:i/>
-          <w:iCs/>
-          <w:color w:val="0F4761" w:themeColor="accent1" w:themeShade="BF"/>
-          <w:sz w:val="18"/>
-          <w:szCs w:val="18"/>
-          <w:lang w:eastAsia="it-IT"/>
-        </w:rPr>
-        <w:t xml:space="preserve"> e liberazione delle risorse</w:t>
+        <w:t>Codice responsabile della disconnessione del client, chiusura della socket e liberazione delle risorse</w:t>
       </w:r>
     </w:p>
     <w:p>
@@ -2364,21 +2155,7 @@
         <w:rPr>
           <w:lang w:eastAsia="it-IT"/>
         </w:rPr>
-        <w:t xml:space="preserve">è basato su </w:t>
-      </w:r>
-      <w:proofErr w:type="spellStart"/>
-      <w:r>
-        <w:rPr>
-          <w:lang w:eastAsia="it-IT"/>
-        </w:rPr>
-        <w:t>PostgreSQL</w:t>
-      </w:r>
-      <w:proofErr w:type="spellEnd"/>
-      <w:r>
-        <w:rPr>
-          <w:lang w:eastAsia="it-IT"/>
-        </w:rPr>
-        <w:t xml:space="preserve"> e memorizza i dati relativi agli utenti. Contiene tabelle per </w:t>
+        <w:t xml:space="preserve">è basato su PostgreSQL e memorizza i dati relativi agli utenti. Contiene tabelle per </w:t>
       </w:r>
       <w:r>
         <w:rPr>
@@ -2551,16 +2328,8 @@
         <w:rPr>
           <w:lang w:eastAsia="it-IT"/>
         </w:rPr>
-        <w:t xml:space="preserve">Specificare problemi visivi, daltonismo, ipovedenti </w:t>
-      </w:r>
-      <w:proofErr w:type="spellStart"/>
-      <w:r>
-        <w:rPr>
-          <w:lang w:eastAsia="it-IT"/>
-        </w:rPr>
-        <w:t>ecc</w:t>
-      </w:r>
-      <w:proofErr w:type="spellEnd"/>
+        <w:t>Specificare problemi visivi, daltonismo, ipovedenti ecc</w:t>
+      </w:r>
     </w:p>
     <w:p>
       <w:pPr>

</xml_diff>